<commit_message>
Deleted title info from all critical elements but 1
</commit_message>
<xml_diff>
--- a/Appendices/App2.3B.10_2019ORExtCVStudy.docx
+++ b/Appendices/App2.3B.10_2019ORExtCVStudy.docx
@@ -9,8 +9,6 @@
           <w:b/>
         </w:rPr>
       </w:pPr>
-      <w:bookmarkStart w:id="0" w:name="_GoBack"/>
-      <w:bookmarkEnd w:id="0"/>
     </w:p>
     <w:p>
       <w:pPr>
@@ -137,6 +135,7 @@
           <w:footerReference w:type="even" r:id="rId10"/>
           <w:footerReference w:type="default" r:id="rId11"/>
           <w:headerReference w:type="first" r:id="rId12"/>
+          <w:footerReference w:type="first" r:id="rId13"/>
           <w:pgSz w:w="12240" w:h="15840"/>
           <w:pgMar w:top="1440" w:right="1440" w:bottom="1440" w:left="1440" w:header="720" w:footer="720" w:gutter="0"/>
           <w:cols w:space="720"/>
@@ -167,7 +166,7 @@
                     </pic:cNvPicPr>
                   </pic:nvPicPr>
                   <pic:blipFill>
-                    <a:blip r:embed="rId13">
+                    <a:blip r:embed="rId14">
                       <a:extLst>
                         <a:ext uri="{28A0092B-C50C-407E-A947-70E740481C1C}">
                           <a14:useLocalDpi xmlns:a14="http://schemas.microsoft.com/office/drawing/2010/main" val="0"/>
@@ -228,7 +227,7 @@
                     </pic:cNvPicPr>
                   </pic:nvPicPr>
                   <pic:blipFill>
-                    <a:blip r:embed="rId14">
+                    <a:blip r:embed="rId15">
                       <a:extLst>
                         <a:ext uri="{28A0092B-C50C-407E-A947-70E740481C1C}">
                           <a14:useLocalDpi xmlns:a14="http://schemas.microsoft.com/office/drawing/2010/main" val="0"/>
@@ -3916,15 +3915,7 @@
         <w:t>concern that is consistent throu</w:t>
       </w:r>
       <w:r>
-        <w:t xml:space="preserve">ghout AA-AAAS systems, but the ORExt is designed to assess academic content. While much academic content is indeed functional, a purely functional assessment would not meet the technical adequacy requirements of </w:t>
-      </w:r>
-      <w:proofErr w:type="gramStart"/>
-      <w:r>
-        <w:t>the Every</w:t>
-      </w:r>
-      <w:proofErr w:type="gramEnd"/>
-      <w:r>
-        <w:t xml:space="preserve"> Student Succeeds Act (ESSA, 2015).</w:t>
+        <w:t>ghout AA-AAAS systems, but the ORExt is designed to assess academic content. While much academic content is indeed functional, a purely functional assessment would not meet the technical adequacy requirements of the Every Student Succeeds Act (ESSA, 2015).</w:t>
       </w:r>
       <w:r>
         <w:t xml:space="preserve"> The item difficulty and person ability distributions for the mathematics assessment do not suggest that the assessments are too difficult, nor that they do not convey an appropriate range of functioning. This sentiment is likely a vestige of subjective experience that does not generalize to the wide, varied, population of SWSCD who participate in the ORExt.</w:t>
@@ -7628,7 +7619,6 @@
               <w:rPr>
                 <w:color w:val="000000"/>
               </w:rPr>
-              <w:lastRenderedPageBreak/>
               <w:t>improved the alignment between IEP goals and objectives and state content standards and benchmarks.</w:t>
             </w:r>
           </w:p>
@@ -7660,7 +7650,6 @@
                 <w:i/>
                 <w:color w:val="000000"/>
               </w:rPr>
-              <w:lastRenderedPageBreak/>
               <w:t xml:space="preserve">DESCRIPTIVE: </w:t>
             </w:r>
             <w:r>
@@ -7694,21 +7683,7 @@
               <w:rPr>
                 <w:color w:val="000000"/>
               </w:rPr>
-              <w:t>Test administration for the Oregon Extended Assessment to me _______ (</w:t>
-            </w:r>
-            <w:proofErr w:type="gramStart"/>
-            <w:r>
-              <w:rPr>
-                <w:color w:val="000000"/>
-              </w:rPr>
-              <w:t>hours:minutes</w:t>
-            </w:r>
-            <w:proofErr w:type="gramEnd"/>
-            <w:r>
-              <w:rPr>
-                <w:color w:val="000000"/>
-              </w:rPr>
-              <w:t>) on average for the following content areas this year. Note: do not count preparations of materials or data entry, only test administration.</w:t>
+              <w:t>Test administration for the Oregon Extended Assessment to me _______ (hours:minutes) on average for the following content areas this year. Note: do not count preparations of materials or data entry, only test administration.</w:t>
             </w:r>
           </w:p>
         </w:tc>
@@ -8124,6 +8099,16 @@
     <w:pPr>
       <w:pStyle w:val="Footer"/>
       <w:ind w:right="360"/>
+    </w:pPr>
+  </w:p>
+</w:ftr>
+</file>
+
+<file path=word/footer3.xml><?xml version="1.0" encoding="utf-8"?>
+<w:ftr xmlns:wpc="http://schemas.microsoft.com/office/word/2010/wordprocessingCanvas" xmlns:cx="http://schemas.microsoft.com/office/drawing/2014/chartex" xmlns:cx1="http://schemas.microsoft.com/office/drawing/2015/9/8/chartex" xmlns:cx2="http://schemas.microsoft.com/office/drawing/2015/10/21/chartex" xmlns:cx3="http://schemas.microsoft.com/office/drawing/2016/5/9/chartex" xmlns:cx4="http://schemas.microsoft.com/office/drawing/2016/5/10/chartex" xmlns:cx5="http://schemas.microsoft.com/office/drawing/2016/5/11/chartex" xmlns:cx6="http://schemas.microsoft.com/office/drawing/2016/5/12/chartex" xmlns:cx7="http://schemas.microsoft.com/office/drawing/2016/5/13/chartex" xmlns:cx8="http://schemas.microsoft.com/office/drawing/2016/5/14/chartex" xmlns:mc="http://schemas.openxmlformats.org/markup-compatibility/2006" xmlns:aink="http://schemas.microsoft.com/office/drawing/2016/ink" xmlns:am3d="http://schemas.microsoft.com/office/drawing/2017/model3d" xmlns:o="urn:schemas-microsoft-com:office:office" xmlns:r="http://schemas.openxmlformats.org/officeDocument/2006/relationships" xmlns:m="http://schemas.openxmlformats.org/officeDocument/2006/math" xmlns:v="urn:schemas-microsoft-com:vml" xmlns:wp14="http://schemas.microsoft.com/office/word/2010/wordprocessingDrawing" xmlns:wp="http://schemas.openxmlformats.org/drawingml/2006/wordprocessingDrawing" xmlns:w10="urn:schemas-microsoft-com:office:word" xmlns:w="http://schemas.openxmlformats.org/wordprocessingml/2006/main" xmlns:w14="http://schemas.microsoft.com/office/word/2010/wordml" xmlns:w15="http://schemas.microsoft.com/office/word/2012/wordml" xmlns:w16cid="http://schemas.microsoft.com/office/word/2016/wordml/cid" xmlns:w16se="http://schemas.microsoft.com/office/word/2015/wordml/symex" xmlns:wpg="http://schemas.microsoft.com/office/word/2010/wordprocessingGroup" xmlns:wpi="http://schemas.microsoft.com/office/word/2010/wordprocessingInk" xmlns:wne="http://schemas.microsoft.com/office/word/2006/wordml" xmlns:wps="http://schemas.microsoft.com/office/word/2010/wordprocessingShape" mc:Ignorable="w14 w15 w16se w16cid wp14">
+  <w:p>
+    <w:pPr>
+      <w:pStyle w:val="Footer"/>
     </w:pPr>
   </w:p>
 </w:ftr>
@@ -8234,8 +8219,13 @@
       <w:ind w:right="360"/>
     </w:pPr>
     <w:r>
-      <w:t>OREXT CONSEQUENTIAL VALIDITY 2018</w:t>
+      <w:t>O</w:t>
     </w:r>
+    <w:r>
+      <w:t>REXT CONSEQUENTIAL VALIDITY 2019</w:t>
+    </w:r>
+    <w:bookmarkStart w:id="0" w:name="_GoBack"/>
+    <w:bookmarkEnd w:id="0"/>
   </w:p>
 </w:hdr>
 </file>
@@ -11577,7 +11567,7 @@
 </file>
 
 <file path=customXml/itemProps1.xml><?xml version="1.0" encoding="utf-8"?>
-<ds:datastoreItem xmlns:ds="http://schemas.openxmlformats.org/officeDocument/2006/customXml" ds:itemID="{3CF43C80-1E55-D449-90D8-0F83ECF98984}">
+<ds:datastoreItem xmlns:ds="http://schemas.openxmlformats.org/officeDocument/2006/customXml" ds:itemID="{5F5585F0-932C-2841-ADFA-3EE5E2205B03}">
   <ds:schemaRefs>
     <ds:schemaRef ds:uri="http://schemas.openxmlformats.org/officeDocument/2006/bibliography"/>
   </ds:schemaRefs>

</xml_diff>